<commit_message>
Quasi finire le User Stories
Bisogna solo scrivere quali sono i rispettivi Test di Accettazione e dare i Punti-Storia, se si pensano altre User Stories verranno aggiunte
</commit_message>
<xml_diff>
--- a/User Stories/ISW Cards - Testo.docx
+++ b/User Stories/ISW Cards - Testo.docx
@@ -111,11 +111,7 @@
     </w:p>
     <w:p>
       <w:pPr>
-        <w:pStyle w:val="Paragrafoelenco"/>
-        <w:numPr>
-          <w:ilvl w:val="0"/>
-          <w:numId w:val="1"/>
-        </w:numPr>
+        <w:ind w:left="360"/>
       </w:pPr>
     </w:p>
     <w:sectPr>

</xml_diff>

<commit_message>
Aggiornate User Stories per includere la gestione delle spese
</commit_message>
<xml_diff>
--- a/User Stories/ISW Cards - Testo.docx
+++ b/User Stories/ISW Cards - Testo.docx
@@ -107,6 +107,30 @@
       </w:pPr>
       <w:r>
         <w:t>Voglio utilizzare la chat del sito per communicare con i miei compagni di viaggio</w:t>
+      </w:r>
+    </w:p>
+    <w:p>
+      <w:pPr>
+        <w:pStyle w:val="Paragrafoelenco"/>
+        <w:numPr>
+          <w:ilvl w:val="0"/>
+          <w:numId w:val="1"/>
+        </w:numPr>
+      </w:pPr>
+      <w:r>
+        <w:t>Voglio visualizzare i dettagli di un viaggio, i partecipanti, le date e l’itinerario</w:t>
+      </w:r>
+    </w:p>
+    <w:p>
+      <w:pPr>
+        <w:pStyle w:val="Paragrafoelenco"/>
+        <w:numPr>
+          <w:ilvl w:val="0"/>
+          <w:numId w:val="1"/>
+        </w:numPr>
+      </w:pPr>
+      <w:r>
+        <w:t>Voglio aggiungere una spesa al viaggio</w:t>
       </w:r>
     </w:p>
     <w:p>

</xml_diff>